<commit_message>
- created functioning search function
- cleaned up the aggregation functions, it is proving surprisingly difficult to build these but progress is being made

-built the system to populate the database with data

- deleted the sightings.py file, the object orientation will not be particularly usefull

- renamed the flask_handler to flask_server, more in line with it's actual function

- added a direct database call function to the flask server, quite a dangerous function so will have to work on securing this
</commit_message>
<xml_diff>
--- a/documents/design_specification.docx
+++ b/documents/design_specification.docx
@@ -8,8 +8,8 @@
           <w:rFonts w:asciiTheme="majorHAnsi" w:hAnsiTheme="majorHAnsi"/>
           <w:b/>
           <w:bCs/>
-          <w:sz w:val="32"/>
-          <w:szCs w:val="32"/>
+          <w:sz w:val="40"/>
+          <w:szCs w:val="40"/>
           <w:u w:val="single"/>
         </w:rPr>
       </w:pPr>
@@ -18,8 +18,8 @@
           <w:rFonts w:asciiTheme="majorHAnsi" w:hAnsiTheme="majorHAnsi"/>
           <w:b/>
           <w:bCs/>
-          <w:sz w:val="32"/>
-          <w:szCs w:val="32"/>
+          <w:sz w:val="40"/>
+          <w:szCs w:val="40"/>
           <w:u w:val="single"/>
         </w:rPr>
         <w:t>Technical specification and architecture design</w:t>
@@ -31,8 +31,6 @@
           <w:rFonts w:asciiTheme="majorHAnsi" w:hAnsiTheme="majorHAnsi"/>
           <w:i/>
           <w:iCs/>
-          <w:sz w:val="20"/>
-          <w:szCs w:val="20"/>
           <w:u w:val="single"/>
         </w:rPr>
       </w:pPr>
@@ -41,8 +39,6 @@
           <w:rFonts w:asciiTheme="majorHAnsi" w:hAnsiTheme="majorHAnsi"/>
           <w:i/>
           <w:iCs/>
-          <w:sz w:val="20"/>
-          <w:szCs w:val="20"/>
           <w:u w:val="single"/>
         </w:rPr>
         <w:t>Technologies used:</w:t>
@@ -120,8 +116,6 @@
           <w:rFonts w:asciiTheme="majorHAnsi" w:hAnsiTheme="majorHAnsi"/>
           <w:i/>
           <w:iCs/>
-          <w:sz w:val="20"/>
-          <w:szCs w:val="20"/>
           <w:u w:val="single"/>
         </w:rPr>
       </w:pPr>
@@ -130,8 +124,6 @@
           <w:rFonts w:asciiTheme="majorHAnsi" w:hAnsiTheme="majorHAnsi"/>
           <w:i/>
           <w:iCs/>
-          <w:sz w:val="20"/>
-          <w:szCs w:val="20"/>
           <w:u w:val="single"/>
         </w:rPr>
         <w:t>Pipelines:</w:t>
@@ -145,15 +137,207 @@
           <w:szCs w:val="20"/>
         </w:rPr>
       </w:pPr>
+      <w:r>
+        <w:rPr>
+          <w:rFonts w:asciiTheme="majorHAnsi" w:hAnsiTheme="majorHAnsi"/>
+          <w:sz w:val="20"/>
+          <w:szCs w:val="20"/>
+        </w:rPr>
+        <w:t>API call:</w:t>
+      </w:r>
     </w:p>
     <w:p>
       <w:pPr>
+        <w:pStyle w:val="ListParagraph"/>
+        <w:numPr>
+          <w:ilvl w:val="0"/>
+          <w:numId w:val="1"/>
+        </w:numPr>
+        <w:rPr>
+          <w:rFonts w:asciiTheme="majorHAnsi" w:hAnsiTheme="majorHAnsi"/>
+          <w:sz w:val="20"/>
+          <w:szCs w:val="20"/>
+        </w:rPr>
+      </w:pPr>
+      <w:r>
+        <w:rPr>
+          <w:rFonts w:asciiTheme="majorHAnsi" w:hAnsiTheme="majorHAnsi"/>
+          <w:sz w:val="20"/>
+          <w:szCs w:val="20"/>
+        </w:rPr>
+        <w:t xml:space="preserve">The frontend makes an HTTP request to the in-built python </w:t>
+      </w:r>
+      <w:r>
+        <w:rPr>
+          <w:rFonts w:asciiTheme="majorHAnsi" w:hAnsiTheme="majorHAnsi"/>
+          <w:sz w:val="20"/>
+          <w:szCs w:val="20"/>
+        </w:rPr>
+        <w:t>flask_server</w:t>
+      </w:r>
+      <w:r>
+        <w:rPr>
+          <w:rFonts w:asciiTheme="majorHAnsi" w:hAnsiTheme="majorHAnsi"/>
+          <w:sz w:val="20"/>
+          <w:szCs w:val="20"/>
+        </w:rPr>
+        <w:t>.</w:t>
+      </w:r>
+    </w:p>
+    <w:p>
+      <w:pPr>
+        <w:pStyle w:val="ListParagraph"/>
+        <w:numPr>
+          <w:ilvl w:val="0"/>
+          <w:numId w:val="1"/>
+        </w:numPr>
+        <w:rPr>
+          <w:rFonts w:asciiTheme="majorHAnsi" w:hAnsiTheme="majorHAnsi"/>
+          <w:sz w:val="20"/>
+          <w:szCs w:val="20"/>
+        </w:rPr>
+      </w:pPr>
+      <w:r>
+        <w:rPr>
+          <w:rFonts w:asciiTheme="majorHAnsi" w:hAnsiTheme="majorHAnsi"/>
+          <w:sz w:val="20"/>
+          <w:szCs w:val="20"/>
+        </w:rPr>
+        <w:t>The flask_server performs input validation and return errors if needed.</w:t>
+      </w:r>
+    </w:p>
+    <w:p>
+      <w:pPr>
+        <w:pStyle w:val="ListParagraph"/>
+        <w:numPr>
+          <w:ilvl w:val="0"/>
+          <w:numId w:val="1"/>
+        </w:numPr>
+        <w:rPr>
+          <w:rFonts w:asciiTheme="majorHAnsi" w:hAnsiTheme="majorHAnsi"/>
+          <w:sz w:val="20"/>
+          <w:szCs w:val="20"/>
+        </w:rPr>
+      </w:pPr>
+      <w:r>
+        <w:rPr>
+          <w:rFonts w:asciiTheme="majorHAnsi" w:hAnsiTheme="majorHAnsi"/>
+          <w:sz w:val="20"/>
+          <w:szCs w:val="20"/>
+        </w:rPr>
+        <w:t xml:space="preserve">The </w:t>
+      </w:r>
+      <w:r>
+        <w:rPr>
+          <w:rFonts w:asciiTheme="majorHAnsi" w:hAnsiTheme="majorHAnsi"/>
+          <w:sz w:val="20"/>
+          <w:szCs w:val="20"/>
+        </w:rPr>
+        <w:t>flask_server</w:t>
+      </w:r>
+      <w:r>
+        <w:rPr>
+          <w:rFonts w:asciiTheme="majorHAnsi" w:hAnsiTheme="majorHAnsi"/>
+          <w:sz w:val="20"/>
+          <w:szCs w:val="20"/>
+        </w:rPr>
+        <w:t xml:space="preserve"> then calls the corresponding tick_tracker function. </w:t>
+      </w:r>
+    </w:p>
+    <w:p>
+      <w:pPr>
+        <w:pStyle w:val="ListParagraph"/>
+        <w:numPr>
+          <w:ilvl w:val="0"/>
+          <w:numId w:val="1"/>
+        </w:numPr>
+        <w:rPr>
+          <w:rFonts w:asciiTheme="majorHAnsi" w:hAnsiTheme="majorHAnsi"/>
+          <w:sz w:val="20"/>
+          <w:szCs w:val="20"/>
+        </w:rPr>
+      </w:pPr>
+      <w:r>
+        <w:rPr>
+          <w:rFonts w:asciiTheme="majorHAnsi" w:hAnsiTheme="majorHAnsi"/>
+          <w:sz w:val="20"/>
+          <w:szCs w:val="20"/>
+        </w:rPr>
+        <w:t xml:space="preserve">The tick_tracker then performs the business logic, and communicates with the database_manager. </w:t>
+      </w:r>
+    </w:p>
+    <w:p>
+      <w:pPr>
+        <w:pStyle w:val="ListParagraph"/>
+        <w:numPr>
+          <w:ilvl w:val="0"/>
+          <w:numId w:val="1"/>
+        </w:numPr>
+        <w:rPr>
+          <w:rFonts w:asciiTheme="majorHAnsi" w:hAnsiTheme="majorHAnsi"/>
+          <w:sz w:val="20"/>
+          <w:szCs w:val="20"/>
+        </w:rPr>
+      </w:pPr>
+      <w:r>
+        <w:rPr>
+          <w:rFonts w:asciiTheme="majorHAnsi" w:hAnsiTheme="majorHAnsi"/>
+          <w:sz w:val="20"/>
+          <w:szCs w:val="20"/>
+        </w:rPr>
+        <w:t>The database_manager gathers the required data and returns it to the tick_tracker.</w:t>
+      </w:r>
+    </w:p>
+    <w:p>
+      <w:pPr>
+        <w:pStyle w:val="ListParagraph"/>
+        <w:numPr>
+          <w:ilvl w:val="0"/>
+          <w:numId w:val="1"/>
+        </w:numPr>
+        <w:rPr>
+          <w:rFonts w:asciiTheme="majorHAnsi" w:hAnsiTheme="majorHAnsi"/>
+          <w:sz w:val="20"/>
+          <w:szCs w:val="20"/>
+        </w:rPr>
+      </w:pPr>
+      <w:r>
+        <w:rPr>
+          <w:rFonts w:asciiTheme="majorHAnsi" w:hAnsiTheme="majorHAnsi"/>
+          <w:sz w:val="20"/>
+          <w:szCs w:val="20"/>
+        </w:rPr>
+        <w:t>The tick_tracker returns the data to the flask_server.</w:t>
+      </w:r>
+    </w:p>
+    <w:p>
+      <w:pPr>
+        <w:pStyle w:val="ListParagraph"/>
+        <w:numPr>
+          <w:ilvl w:val="0"/>
+          <w:numId w:val="1"/>
+        </w:numPr>
+        <w:rPr>
+          <w:rFonts w:asciiTheme="majorHAnsi" w:hAnsiTheme="majorHAnsi"/>
+          <w:sz w:val="20"/>
+          <w:szCs w:val="20"/>
+        </w:rPr>
+      </w:pPr>
+      <w:r>
+        <w:rPr>
+          <w:rFonts w:asciiTheme="majorHAnsi" w:hAnsiTheme="majorHAnsi"/>
+          <w:sz w:val="20"/>
+          <w:szCs w:val="20"/>
+        </w:rPr>
+        <w:t>The flask_server return the data in a Json format.</w:t>
+      </w:r>
+    </w:p>
+    <w:p>
+      <w:pPr>
         <w:rPr>
           <w:rFonts w:asciiTheme="majorHAnsi" w:hAnsiTheme="majorHAnsi"/>
           <w:i/>
           <w:iCs/>
-          <w:sz w:val="20"/>
-          <w:szCs w:val="20"/>
           <w:u w:val="single"/>
         </w:rPr>
       </w:pPr>
@@ -162,8 +346,6 @@
           <w:rFonts w:asciiTheme="majorHAnsi" w:hAnsiTheme="majorHAnsi"/>
           <w:i/>
           <w:iCs/>
-          <w:sz w:val="20"/>
-          <w:szCs w:val="20"/>
           <w:u w:val="single"/>
         </w:rPr>
         <w:t>Function Documentation:</w:t>
@@ -173,6 +355,1258 @@
       <w:pPr>
         <w:rPr>
           <w:rFonts w:asciiTheme="majorHAnsi" w:hAnsiTheme="majorHAnsi"/>
+          <w:i/>
+          <w:iCs/>
+          <w:sz w:val="22"/>
+          <w:szCs w:val="22"/>
+        </w:rPr>
+      </w:pPr>
+      <w:r>
+        <w:rPr>
+          <w:rFonts w:asciiTheme="majorHAnsi" w:hAnsiTheme="majorHAnsi"/>
+          <w:i/>
+          <w:iCs/>
+          <w:sz w:val="22"/>
+          <w:szCs w:val="22"/>
+        </w:rPr>
+        <w:t>Flask Server</w:t>
+      </w:r>
+    </w:p>
+    <w:tbl>
+      <w:tblPr>
+        <w:tblStyle w:val="TableGrid"/>
+        <w:tblW w:w="0" w:type="auto"/>
+        <w:tblLayout w:type="fixed"/>
+        <w:tblLook w:val="04A0" w:firstRow="1" w:lastRow="0" w:firstColumn="1" w:lastColumn="0" w:noHBand="0" w:noVBand="1"/>
+      </w:tblPr>
+      <w:tblGrid>
+        <w:gridCol w:w="1696"/>
+        <w:gridCol w:w="4395"/>
+        <w:gridCol w:w="2925"/>
+      </w:tblGrid>
+      <w:tr>
+        <w:tc>
+          <w:tcPr>
+            <w:tcW w:w="1696" w:type="dxa"/>
+          </w:tcPr>
+          <w:p>
+            <w:pPr>
+              <w:rPr>
+                <w:rFonts w:asciiTheme="majorHAnsi" w:hAnsiTheme="majorHAnsi"/>
+              </w:rPr>
+            </w:pPr>
+            <w:r>
+              <w:rPr>
+                <w:rFonts w:asciiTheme="majorHAnsi" w:hAnsiTheme="majorHAnsi"/>
+              </w:rPr>
+              <w:t>Function name</w:t>
+            </w:r>
+          </w:p>
+        </w:tc>
+        <w:tc>
+          <w:tcPr>
+            <w:tcW w:w="4395" w:type="dxa"/>
+          </w:tcPr>
+          <w:p>
+            <w:pPr>
+              <w:rPr>
+                <w:rFonts w:asciiTheme="majorHAnsi" w:hAnsiTheme="majorHAnsi"/>
+              </w:rPr>
+            </w:pPr>
+            <w:r>
+              <w:rPr>
+                <w:rFonts w:asciiTheme="majorHAnsi" w:hAnsiTheme="majorHAnsi"/>
+              </w:rPr>
+              <w:t>Arguments</w:t>
+            </w:r>
+          </w:p>
+        </w:tc>
+        <w:tc>
+          <w:tcPr>
+            <w:tcW w:w="2925" w:type="dxa"/>
+          </w:tcPr>
+          <w:p>
+            <w:pPr>
+              <w:rPr>
+                <w:rFonts w:asciiTheme="majorHAnsi" w:hAnsiTheme="majorHAnsi"/>
+              </w:rPr>
+            </w:pPr>
+            <w:r>
+              <w:rPr>
+                <w:rFonts w:asciiTheme="majorHAnsi" w:hAnsiTheme="majorHAnsi"/>
+              </w:rPr>
+              <w:t xml:space="preserve">Process </w:t>
+            </w:r>
+            <w:r>
+              <w:rPr>
+                <w:rFonts w:asciiTheme="majorHAnsi" w:hAnsiTheme="majorHAnsi"/>
+              </w:rPr>
+              <w:t>/ returns</w:t>
+            </w:r>
+          </w:p>
+        </w:tc>
+      </w:tr>
+      <w:tr>
+        <w:tc>
+          <w:tcPr>
+            <w:tcW w:w="1696" w:type="dxa"/>
+          </w:tcPr>
+          <w:p>
+            <w:pPr>
+              <w:rPr>
+                <w:rFonts w:asciiTheme="majorHAnsi" w:hAnsiTheme="majorHAnsi"/>
+                <w:sz w:val="20"/>
+                <w:szCs w:val="20"/>
+              </w:rPr>
+            </w:pPr>
+            <w:proofErr w:type="spellStart"/>
+            <w:r>
+              <w:rPr>
+                <w:rFonts w:asciiTheme="majorHAnsi" w:hAnsiTheme="majorHAnsi"/>
+                <w:sz w:val="20"/>
+                <w:szCs w:val="20"/>
+              </w:rPr>
+              <w:t>connection_test</w:t>
+            </w:r>
+            <w:proofErr w:type="spellEnd"/>
+          </w:p>
+        </w:tc>
+        <w:tc>
+          <w:tcPr>
+            <w:tcW w:w="4395" w:type="dxa"/>
+          </w:tcPr>
+          <w:p>
+            <w:pPr>
+              <w:rPr>
+                <w:rFonts w:asciiTheme="majorHAnsi" w:hAnsiTheme="majorHAnsi"/>
+                <w:sz w:val="20"/>
+                <w:szCs w:val="20"/>
+                <w:u w:val="single"/>
+              </w:rPr>
+            </w:pPr>
+            <w:r>
+              <w:rPr>
+                <w:rFonts w:asciiTheme="majorHAnsi" w:hAnsiTheme="majorHAnsi"/>
+                <w:sz w:val="20"/>
+                <w:szCs w:val="20"/>
+                <w:u w:val="single"/>
+              </w:rPr>
+              <w:t>Accessed via:</w:t>
+            </w:r>
+          </w:p>
+          <w:p>
+            <w:pPr>
+              <w:rPr>
+                <w:rFonts w:asciiTheme="majorHAnsi" w:hAnsiTheme="majorHAnsi"/>
+                <w:sz w:val="20"/>
+                <w:szCs w:val="20"/>
+              </w:rPr>
+            </w:pPr>
+            <w:r>
+              <w:rPr>
+                <w:rFonts w:asciiTheme="majorHAnsi" w:hAnsiTheme="majorHAnsi"/>
+                <w:sz w:val="20"/>
+                <w:szCs w:val="20"/>
+              </w:rPr>
+              <w:t>"/</w:t>
+            </w:r>
+            <w:proofErr w:type="spellStart"/>
+            <w:r>
+              <w:rPr>
+                <w:rFonts w:asciiTheme="majorHAnsi" w:hAnsiTheme="majorHAnsi"/>
+                <w:sz w:val="20"/>
+                <w:szCs w:val="20"/>
+              </w:rPr>
+              <w:t>connection_test</w:t>
+            </w:r>
+            <w:proofErr w:type="spellEnd"/>
+            <w:r>
+              <w:rPr>
+                <w:rFonts w:asciiTheme="majorHAnsi" w:hAnsiTheme="majorHAnsi"/>
+                <w:sz w:val="20"/>
+                <w:szCs w:val="20"/>
+              </w:rPr>
+              <w:t>/&lt;</w:t>
+            </w:r>
+            <w:proofErr w:type="spellStart"/>
+            <w:r>
+              <w:rPr>
+                <w:rFonts w:asciiTheme="majorHAnsi" w:hAnsiTheme="majorHAnsi"/>
+                <w:sz w:val="20"/>
+                <w:szCs w:val="20"/>
+              </w:rPr>
+              <w:t>test_var</w:t>
+            </w:r>
+            <w:proofErr w:type="spellEnd"/>
+            <w:r>
+              <w:rPr>
+                <w:rFonts w:asciiTheme="majorHAnsi" w:hAnsiTheme="majorHAnsi"/>
+                <w:sz w:val="20"/>
+                <w:szCs w:val="20"/>
+              </w:rPr>
+              <w:t>&gt;"</w:t>
+            </w:r>
+          </w:p>
+          <w:p>
+            <w:pPr>
+              <w:rPr>
+                <w:rFonts w:asciiTheme="majorHAnsi" w:hAnsiTheme="majorHAnsi"/>
+                <w:sz w:val="20"/>
+                <w:szCs w:val="20"/>
+              </w:rPr>
+            </w:pPr>
+          </w:p>
+          <w:p>
+            <w:pPr>
+              <w:rPr>
+                <w:rFonts w:asciiTheme="majorHAnsi" w:hAnsiTheme="majorHAnsi"/>
+                <w:sz w:val="20"/>
+                <w:szCs w:val="20"/>
+                <w:u w:val="single"/>
+              </w:rPr>
+            </w:pPr>
+            <w:r>
+              <w:rPr>
+                <w:rFonts w:asciiTheme="majorHAnsi" w:hAnsiTheme="majorHAnsi"/>
+                <w:sz w:val="20"/>
+                <w:szCs w:val="20"/>
+                <w:u w:val="single"/>
+              </w:rPr>
+              <w:t>Arguments:</w:t>
+            </w:r>
+          </w:p>
+          <w:p>
+            <w:pPr>
+              <w:rPr>
+                <w:rFonts w:asciiTheme="majorHAnsi" w:hAnsiTheme="majorHAnsi"/>
+                <w:sz w:val="20"/>
+                <w:szCs w:val="20"/>
+              </w:rPr>
+            </w:pPr>
+            <w:proofErr w:type="spellStart"/>
+            <w:r>
+              <w:rPr>
+                <w:rFonts w:asciiTheme="majorHAnsi" w:hAnsiTheme="majorHAnsi"/>
+                <w:sz w:val="20"/>
+                <w:szCs w:val="20"/>
+              </w:rPr>
+              <w:t>test_var</w:t>
+            </w:r>
+            <w:proofErr w:type="spellEnd"/>
+            <w:r>
+              <w:rPr>
+                <w:rFonts w:asciiTheme="majorHAnsi" w:hAnsiTheme="majorHAnsi"/>
+                <w:sz w:val="20"/>
+                <w:szCs w:val="20"/>
+              </w:rPr>
+              <w:t>: any data type</w:t>
+            </w:r>
+          </w:p>
+        </w:tc>
+        <w:tc>
+          <w:tcPr>
+            <w:tcW w:w="2925" w:type="dxa"/>
+          </w:tcPr>
+          <w:p>
+            <w:pPr>
+              <w:rPr>
+                <w:rFonts w:asciiTheme="majorHAnsi" w:hAnsiTheme="majorHAnsi"/>
+                <w:sz w:val="20"/>
+                <w:szCs w:val="20"/>
+              </w:rPr>
+            </w:pPr>
+            <w:r>
+              <w:rPr>
+                <w:rFonts w:asciiTheme="majorHAnsi" w:hAnsiTheme="majorHAnsi"/>
+                <w:sz w:val="20"/>
+                <w:szCs w:val="20"/>
+              </w:rPr>
+              <w:t>C</w:t>
+            </w:r>
+            <w:r>
+              <w:rPr>
+                <w:rFonts w:asciiTheme="majorHAnsi" w:hAnsiTheme="majorHAnsi"/>
+                <w:sz w:val="20"/>
+                <w:szCs w:val="20"/>
+              </w:rPr>
+              <w:t>alls the tick_tracker “</w:t>
+            </w:r>
+            <w:proofErr w:type="spellStart"/>
+            <w:r>
+              <w:rPr>
+                <w:rFonts w:asciiTheme="majorHAnsi" w:hAnsiTheme="majorHAnsi"/>
+                <w:sz w:val="20"/>
+                <w:szCs w:val="20"/>
+              </w:rPr>
+              <w:t>connection_test</w:t>
+            </w:r>
+            <w:proofErr w:type="spellEnd"/>
+            <w:r>
+              <w:rPr>
+                <w:rFonts w:asciiTheme="majorHAnsi" w:hAnsiTheme="majorHAnsi"/>
+                <w:sz w:val="20"/>
+                <w:szCs w:val="20"/>
+              </w:rPr>
+              <w:t>” function.</w:t>
+            </w:r>
+          </w:p>
+          <w:p>
+            <w:pPr>
+              <w:rPr>
+                <w:rFonts w:asciiTheme="majorHAnsi" w:hAnsiTheme="majorHAnsi"/>
+                <w:sz w:val="20"/>
+                <w:szCs w:val="20"/>
+              </w:rPr>
+            </w:pPr>
+          </w:p>
+          <w:p>
+            <w:pPr>
+              <w:rPr>
+                <w:rFonts w:asciiTheme="majorHAnsi" w:hAnsiTheme="majorHAnsi"/>
+                <w:sz w:val="20"/>
+                <w:szCs w:val="20"/>
+              </w:rPr>
+            </w:pPr>
+            <w:r>
+              <w:rPr>
+                <w:rFonts w:asciiTheme="majorHAnsi" w:hAnsiTheme="majorHAnsi"/>
+                <w:sz w:val="20"/>
+                <w:szCs w:val="20"/>
+              </w:rPr>
+              <w:t>It returns a</w:t>
+            </w:r>
+            <w:r>
+              <w:rPr>
+                <w:rFonts w:asciiTheme="majorHAnsi" w:hAnsiTheme="majorHAnsi"/>
+                <w:sz w:val="20"/>
+                <w:szCs w:val="20"/>
+              </w:rPr>
+              <w:t xml:space="preserve"> Json containing the</w:t>
+            </w:r>
+            <w:r>
+              <w:rPr>
+                <w:rFonts w:asciiTheme="majorHAnsi" w:hAnsiTheme="majorHAnsi"/>
+                <w:sz w:val="20"/>
+                <w:szCs w:val="20"/>
+              </w:rPr>
+              <w:t xml:space="preserve"> database cursor, and the test variable.</w:t>
+            </w:r>
+          </w:p>
+        </w:tc>
+      </w:tr>
+      <w:tr>
+        <w:tc>
+          <w:tcPr>
+            <w:tcW w:w="1696" w:type="dxa"/>
+          </w:tcPr>
+          <w:p>
+            <w:pPr>
+              <w:rPr>
+                <w:rFonts w:asciiTheme="majorHAnsi" w:hAnsiTheme="majorHAnsi"/>
+                <w:sz w:val="20"/>
+                <w:szCs w:val="20"/>
+              </w:rPr>
+            </w:pPr>
+            <w:r>
+              <w:rPr>
+                <w:rFonts w:asciiTheme="majorHAnsi" w:hAnsiTheme="majorHAnsi"/>
+                <w:sz w:val="20"/>
+                <w:szCs w:val="20"/>
+              </w:rPr>
+              <w:t>search</w:t>
+            </w:r>
+          </w:p>
+        </w:tc>
+        <w:tc>
+          <w:tcPr>
+            <w:tcW w:w="4395" w:type="dxa"/>
+          </w:tcPr>
+          <w:p>
+            <w:pPr>
+              <w:rPr>
+                <w:rFonts w:asciiTheme="majorHAnsi" w:hAnsiTheme="majorHAnsi"/>
+                <w:sz w:val="20"/>
+                <w:szCs w:val="20"/>
+              </w:rPr>
+            </w:pPr>
+            <w:r>
+              <w:rPr>
+                <w:rFonts w:asciiTheme="majorHAnsi" w:hAnsiTheme="majorHAnsi"/>
+                <w:sz w:val="20"/>
+                <w:szCs w:val="20"/>
+                <w:u w:val="single"/>
+              </w:rPr>
+              <w:t>Accessed via:</w:t>
+            </w:r>
+            <w:r>
+              <w:rPr>
+                <w:rFonts w:ascii="Consolas" w:eastAsia="Times New Roman" w:hAnsi="Consolas" w:cs="Times New Roman"/>
+                <w:color w:val="CE9178"/>
+                <w:kern w:val="0"/>
+                <w:sz w:val="21"/>
+                <w:szCs w:val="21"/>
+                <w:lang w:eastAsia="en-GB"/>
+                <w14:ligatures w14:val="none"/>
+              </w:rPr>
+              <w:t xml:space="preserve"> </w:t>
+            </w:r>
+            <w:r>
+              <w:rPr>
+                <w:rFonts w:asciiTheme="majorHAnsi" w:hAnsiTheme="majorHAnsi"/>
+                <w:sz w:val="20"/>
+                <w:szCs w:val="20"/>
+              </w:rPr>
+              <w:t>"/word_search/&lt;search_term_dictionary&gt;/&lt;search_condition&gt;</w:t>
+            </w:r>
+            <w:r>
+              <w:rPr>
+                <w:rFonts w:asciiTheme="majorHAnsi" w:hAnsiTheme="majorHAnsi"/>
+                <w:sz w:val="20"/>
+                <w:szCs w:val="20"/>
+              </w:rPr>
+              <w:t>/&lt;case_sensitivity&gt;</w:t>
+            </w:r>
+            <w:r>
+              <w:rPr>
+                <w:rFonts w:asciiTheme="majorHAnsi" w:hAnsiTheme="majorHAnsi"/>
+                <w:sz w:val="20"/>
+                <w:szCs w:val="20"/>
+              </w:rPr>
+              <w:t>"</w:t>
+            </w:r>
+          </w:p>
+          <w:p>
+            <w:pPr>
+              <w:rPr>
+                <w:rFonts w:asciiTheme="majorHAnsi" w:hAnsiTheme="majorHAnsi"/>
+                <w:sz w:val="20"/>
+                <w:szCs w:val="20"/>
+              </w:rPr>
+            </w:pPr>
+          </w:p>
+          <w:p>
+            <w:pPr>
+              <w:rPr>
+                <w:rFonts w:asciiTheme="majorHAnsi" w:hAnsiTheme="majorHAnsi"/>
+                <w:sz w:val="20"/>
+                <w:szCs w:val="20"/>
+                <w:u w:val="single"/>
+              </w:rPr>
+            </w:pPr>
+            <w:r>
+              <w:rPr>
+                <w:rFonts w:asciiTheme="majorHAnsi" w:hAnsiTheme="majorHAnsi"/>
+                <w:sz w:val="20"/>
+                <w:szCs w:val="20"/>
+                <w:u w:val="single"/>
+              </w:rPr>
+              <w:t>Arguments:</w:t>
+            </w:r>
+          </w:p>
+          <w:p>
+            <w:pPr>
+              <w:rPr>
+                <w:rFonts w:asciiTheme="majorHAnsi" w:hAnsiTheme="majorHAnsi"/>
+                <w:sz w:val="20"/>
+                <w:szCs w:val="20"/>
+              </w:rPr>
+            </w:pPr>
+            <w:proofErr w:type="spellStart"/>
+            <w:r>
+              <w:rPr>
+                <w:rFonts w:asciiTheme="majorHAnsi" w:hAnsiTheme="majorHAnsi"/>
+                <w:sz w:val="20"/>
+                <w:szCs w:val="20"/>
+              </w:rPr>
+              <w:t>Search_term_dictionary</w:t>
+            </w:r>
+            <w:proofErr w:type="spellEnd"/>
+            <w:r>
+              <w:rPr>
+                <w:rFonts w:asciiTheme="majorHAnsi" w:hAnsiTheme="majorHAnsi"/>
+                <w:sz w:val="20"/>
+                <w:szCs w:val="20"/>
+              </w:rPr>
+              <w:t xml:space="preserve">: </w:t>
+            </w:r>
+            <w:r>
+              <w:rPr>
+                <w:rFonts w:asciiTheme="majorHAnsi" w:hAnsiTheme="majorHAnsi"/>
+                <w:sz w:val="20"/>
+                <w:szCs w:val="20"/>
+              </w:rPr>
+              <w:t>a dictionary of database fields and their associated value</w:t>
+            </w:r>
+            <w:r>
+              <w:rPr>
+                <w:rFonts w:asciiTheme="majorHAnsi" w:hAnsiTheme="majorHAnsi"/>
+                <w:sz w:val="20"/>
+                <w:szCs w:val="20"/>
+              </w:rPr>
+              <w:t xml:space="preserve">. </w:t>
+            </w:r>
+            <w:r>
+              <w:rPr>
+                <w:rFonts w:asciiTheme="majorHAnsi" w:hAnsiTheme="majorHAnsi"/>
+                <w:sz w:val="20"/>
+                <w:szCs w:val="20"/>
+              </w:rPr>
+              <w:t>Multiple of the same can be field can be included.</w:t>
+            </w:r>
+            <w:r>
+              <w:rPr>
+                <w:rFonts w:asciiTheme="majorHAnsi" w:hAnsiTheme="majorHAnsi"/>
+                <w:sz w:val="20"/>
+                <w:szCs w:val="20"/>
+              </w:rPr>
+              <w:t xml:space="preserve"> </w:t>
+            </w:r>
+            <w:r>
+              <w:rPr>
+                <w:rFonts w:asciiTheme="majorHAnsi" w:hAnsiTheme="majorHAnsi"/>
+                <w:sz w:val="20"/>
+                <w:szCs w:val="20"/>
+              </w:rPr>
+              <w:t>F</w:t>
+            </w:r>
+            <w:r>
+              <w:rPr>
+                <w:rFonts w:asciiTheme="majorHAnsi" w:hAnsiTheme="majorHAnsi"/>
+                <w:sz w:val="20"/>
+                <w:szCs w:val="20"/>
+              </w:rPr>
+              <w:t>or example “{ “location” : “Liverpool”, “species” : “Marsh Tick” }”</w:t>
+            </w:r>
+          </w:p>
+          <w:p>
+            <w:pPr>
+              <w:rPr>
+                <w:rFonts w:asciiTheme="majorHAnsi" w:hAnsiTheme="majorHAnsi"/>
+                <w:sz w:val="20"/>
+                <w:szCs w:val="20"/>
+              </w:rPr>
+            </w:pPr>
+          </w:p>
+          <w:p>
+            <w:pPr>
+              <w:rPr>
+                <w:rFonts w:asciiTheme="majorHAnsi" w:hAnsiTheme="majorHAnsi"/>
+                <w:sz w:val="20"/>
+                <w:szCs w:val="20"/>
+              </w:rPr>
+            </w:pPr>
+            <w:proofErr w:type="spellStart"/>
+            <w:r>
+              <w:rPr>
+                <w:rFonts w:asciiTheme="majorHAnsi" w:hAnsiTheme="majorHAnsi"/>
+                <w:sz w:val="20"/>
+                <w:szCs w:val="20"/>
+              </w:rPr>
+              <w:t>Search_condition</w:t>
+            </w:r>
+            <w:proofErr w:type="spellEnd"/>
+            <w:r>
+              <w:rPr>
+                <w:rFonts w:asciiTheme="majorHAnsi" w:hAnsiTheme="majorHAnsi"/>
+                <w:sz w:val="20"/>
+                <w:szCs w:val="20"/>
+              </w:rPr>
+              <w:t xml:space="preserve">: the values </w:t>
+            </w:r>
+            <w:r>
+              <w:rPr>
+                <w:rFonts w:asciiTheme="majorHAnsi" w:hAnsiTheme="majorHAnsi"/>
+                <w:b/>
+                <w:bCs/>
+                <w:sz w:val="20"/>
+                <w:szCs w:val="20"/>
+              </w:rPr>
+              <w:t>“and”</w:t>
+            </w:r>
+            <w:r>
+              <w:rPr>
+                <w:rFonts w:asciiTheme="majorHAnsi" w:hAnsiTheme="majorHAnsi"/>
+                <w:sz w:val="20"/>
+                <w:szCs w:val="20"/>
+              </w:rPr>
+              <w:t xml:space="preserve">, or </w:t>
+            </w:r>
+            <w:r>
+              <w:rPr>
+                <w:rFonts w:asciiTheme="majorHAnsi" w:hAnsiTheme="majorHAnsi"/>
+                <w:b/>
+                <w:bCs/>
+                <w:sz w:val="20"/>
+                <w:szCs w:val="20"/>
+              </w:rPr>
+              <w:t>“or”</w:t>
+            </w:r>
+            <w:r>
+              <w:rPr>
+                <w:rFonts w:asciiTheme="majorHAnsi" w:hAnsiTheme="majorHAnsi"/>
+                <w:sz w:val="20"/>
+                <w:szCs w:val="20"/>
+              </w:rPr>
+              <w:t xml:space="preserve"> which indicate the relation the search term dictionary items have. For example, either a record must have “Liverpool” AND “Marsh Tick” or have either “Liverpool” OR “Mark Tick”</w:t>
+            </w:r>
+          </w:p>
+          <w:p>
+            <w:pPr>
+              <w:rPr>
+                <w:rFonts w:asciiTheme="majorHAnsi" w:hAnsiTheme="majorHAnsi"/>
+                <w:sz w:val="20"/>
+                <w:szCs w:val="20"/>
+              </w:rPr>
+            </w:pPr>
+          </w:p>
+          <w:p>
+            <w:pPr>
+              <w:rPr>
+                <w:rFonts w:asciiTheme="majorHAnsi" w:hAnsiTheme="majorHAnsi"/>
+                <w:sz w:val="20"/>
+                <w:szCs w:val="20"/>
+              </w:rPr>
+            </w:pPr>
+            <w:proofErr w:type="spellStart"/>
+            <w:r>
+              <w:rPr>
+                <w:rFonts w:asciiTheme="majorHAnsi" w:hAnsiTheme="majorHAnsi"/>
+                <w:sz w:val="20"/>
+                <w:szCs w:val="20"/>
+              </w:rPr>
+              <w:t>Case_sensitivity</w:t>
+            </w:r>
+            <w:proofErr w:type="spellEnd"/>
+            <w:r>
+              <w:rPr>
+                <w:rFonts w:asciiTheme="majorHAnsi" w:hAnsiTheme="majorHAnsi"/>
+                <w:sz w:val="20"/>
+                <w:szCs w:val="20"/>
+              </w:rPr>
+              <w:t xml:space="preserve">: either </w:t>
+            </w:r>
+            <w:r>
+              <w:rPr>
+                <w:rFonts w:asciiTheme="majorHAnsi" w:hAnsiTheme="majorHAnsi"/>
+                <w:b/>
+                <w:bCs/>
+                <w:sz w:val="20"/>
+                <w:szCs w:val="20"/>
+              </w:rPr>
+              <w:t>“case sensitive”</w:t>
+            </w:r>
+            <w:r>
+              <w:rPr>
+                <w:rFonts w:asciiTheme="majorHAnsi" w:hAnsiTheme="majorHAnsi"/>
+                <w:sz w:val="20"/>
+                <w:szCs w:val="20"/>
+              </w:rPr>
+              <w:t xml:space="preserve"> or </w:t>
+            </w:r>
+            <w:r>
+              <w:rPr>
+                <w:rFonts w:asciiTheme="majorHAnsi" w:hAnsiTheme="majorHAnsi"/>
+                <w:b/>
+                <w:bCs/>
+                <w:sz w:val="20"/>
+                <w:szCs w:val="20"/>
+              </w:rPr>
+              <w:t>“not case sensitive”</w:t>
+            </w:r>
+            <w:r>
+              <w:rPr>
+                <w:rFonts w:asciiTheme="majorHAnsi" w:hAnsiTheme="majorHAnsi"/>
+                <w:sz w:val="20"/>
+                <w:szCs w:val="20"/>
+              </w:rPr>
+              <w:t>, this determines if the search term cases will matter.</w:t>
+            </w:r>
+          </w:p>
+        </w:tc>
+        <w:tc>
+          <w:tcPr>
+            <w:tcW w:w="2925" w:type="dxa"/>
+          </w:tcPr>
+          <w:p>
+            <w:pPr>
+              <w:rPr>
+                <w:rFonts w:asciiTheme="majorHAnsi" w:hAnsiTheme="majorHAnsi"/>
+                <w:sz w:val="20"/>
+                <w:szCs w:val="20"/>
+              </w:rPr>
+            </w:pPr>
+            <w:r>
+              <w:rPr>
+                <w:rFonts w:asciiTheme="majorHAnsi" w:hAnsiTheme="majorHAnsi"/>
+                <w:sz w:val="20"/>
+                <w:szCs w:val="20"/>
+              </w:rPr>
+              <w:t>Calls the tick_tracker “search” function.</w:t>
+            </w:r>
+          </w:p>
+          <w:p>
+            <w:pPr>
+              <w:rPr>
+                <w:rFonts w:asciiTheme="majorHAnsi" w:hAnsiTheme="majorHAnsi"/>
+                <w:sz w:val="20"/>
+                <w:szCs w:val="20"/>
+              </w:rPr>
+            </w:pPr>
+          </w:p>
+          <w:p>
+            <w:pPr>
+              <w:rPr>
+                <w:rFonts w:asciiTheme="majorHAnsi" w:hAnsiTheme="majorHAnsi"/>
+                <w:sz w:val="20"/>
+                <w:szCs w:val="20"/>
+              </w:rPr>
+            </w:pPr>
+            <w:r>
+              <w:rPr>
+                <w:rFonts w:asciiTheme="majorHAnsi" w:hAnsiTheme="majorHAnsi"/>
+                <w:sz w:val="20"/>
+                <w:szCs w:val="20"/>
+              </w:rPr>
+              <w:t xml:space="preserve">It return a Json containing the results of the </w:t>
+            </w:r>
+            <w:proofErr w:type="spellStart"/>
+            <w:r>
+              <w:rPr>
+                <w:rFonts w:asciiTheme="majorHAnsi" w:hAnsiTheme="majorHAnsi"/>
+                <w:sz w:val="20"/>
+                <w:szCs w:val="20"/>
+              </w:rPr>
+              <w:t>searc</w:t>
+            </w:r>
+            <w:proofErr w:type="spellEnd"/>
+            <w:r>
+              <w:rPr>
+                <w:rFonts w:asciiTheme="majorHAnsi" w:hAnsiTheme="majorHAnsi"/>
+                <w:sz w:val="20"/>
+                <w:szCs w:val="20"/>
+              </w:rPr>
+              <w:t xml:space="preserve"> </w:t>
+            </w:r>
+            <w:proofErr w:type="spellStart"/>
+            <w:r>
+              <w:rPr>
+                <w:rFonts w:asciiTheme="majorHAnsi" w:hAnsiTheme="majorHAnsi"/>
+                <w:sz w:val="20"/>
+                <w:szCs w:val="20"/>
+              </w:rPr>
+              <w:t>hfzxgs</w:t>
+            </w:r>
+            <w:r>
+              <w:rPr>
+                <w:rFonts w:asciiTheme="majorHAnsi" w:hAnsiTheme="majorHAnsi"/>
+                <w:sz w:val="20"/>
+                <w:szCs w:val="20"/>
+              </w:rPr>
+              <w:t>h</w:t>
+            </w:r>
+            <w:proofErr w:type="spellEnd"/>
+            <w:r>
+              <w:rPr>
+                <w:rFonts w:asciiTheme="majorHAnsi" w:hAnsiTheme="majorHAnsi"/>
+                <w:sz w:val="20"/>
+                <w:szCs w:val="20"/>
+              </w:rPr>
+              <w:t>.</w:t>
+            </w:r>
+          </w:p>
+        </w:tc>
+      </w:tr>
+      <w:tr>
+        <w:tc>
+          <w:tcPr>
+            <w:tcW w:w="1696" w:type="dxa"/>
+          </w:tcPr>
+          <w:p>
+            <w:pPr>
+              <w:rPr>
+                <w:rFonts w:asciiTheme="majorHAnsi" w:hAnsiTheme="majorHAnsi"/>
+                <w:sz w:val="20"/>
+                <w:szCs w:val="20"/>
+              </w:rPr>
+            </w:pPr>
+            <w:r>
+              <w:rPr>
+                <w:rFonts w:asciiTheme="majorHAnsi" w:hAnsiTheme="majorHAnsi"/>
+                <w:sz w:val="20"/>
+                <w:szCs w:val="20"/>
+              </w:rPr>
+              <w:t>filter</w:t>
+            </w:r>
+          </w:p>
+        </w:tc>
+        <w:tc>
+          <w:tcPr>
+            <w:tcW w:w="4395" w:type="dxa"/>
+          </w:tcPr>
+          <w:p>
+            <w:pPr>
+              <w:rPr>
+                <w:rFonts w:asciiTheme="majorHAnsi" w:hAnsiTheme="majorHAnsi"/>
+                <w:sz w:val="20"/>
+                <w:szCs w:val="20"/>
+              </w:rPr>
+            </w:pPr>
+            <w:r>
+              <w:rPr>
+                <w:rFonts w:asciiTheme="majorHAnsi" w:hAnsiTheme="majorHAnsi"/>
+                <w:sz w:val="20"/>
+                <w:szCs w:val="20"/>
+              </w:rPr>
+              <w:t>Accessed via:</w:t>
+            </w:r>
+          </w:p>
+          <w:p>
+            <w:pPr>
+              <w:rPr>
+                <w:rFonts w:asciiTheme="majorHAnsi" w:hAnsiTheme="majorHAnsi"/>
+                <w:sz w:val="20"/>
+                <w:szCs w:val="20"/>
+              </w:rPr>
+            </w:pPr>
+            <w:r>
+              <w:rPr>
+                <w:rFonts w:asciiTheme="majorHAnsi" w:hAnsiTheme="majorHAnsi"/>
+                <w:sz w:val="20"/>
+                <w:szCs w:val="20"/>
+              </w:rPr>
+              <w:t>"/word_filter/&lt;filter_term_dictionary&gt;/&lt;filter_condition&gt;/&lt;case_sensitivity&gt;"</w:t>
+            </w:r>
+          </w:p>
+          <w:p>
+            <w:pPr>
+              <w:rPr>
+                <w:rFonts w:asciiTheme="majorHAnsi" w:hAnsiTheme="majorHAnsi"/>
+                <w:sz w:val="20"/>
+                <w:szCs w:val="20"/>
+              </w:rPr>
+            </w:pPr>
+          </w:p>
+          <w:p>
+            <w:pPr>
+              <w:rPr>
+                <w:rFonts w:asciiTheme="majorHAnsi" w:hAnsiTheme="majorHAnsi"/>
+                <w:sz w:val="20"/>
+                <w:szCs w:val="20"/>
+              </w:rPr>
+            </w:pPr>
+            <w:r>
+              <w:rPr>
+                <w:rFonts w:asciiTheme="majorHAnsi" w:hAnsiTheme="majorHAnsi"/>
+                <w:sz w:val="20"/>
+                <w:szCs w:val="20"/>
+              </w:rPr>
+              <w:t>Arguments</w:t>
+            </w:r>
+          </w:p>
+          <w:p>
+            <w:pPr>
+              <w:rPr>
+                <w:rFonts w:asciiTheme="majorHAnsi" w:hAnsiTheme="majorHAnsi"/>
+                <w:sz w:val="20"/>
+                <w:szCs w:val="20"/>
+              </w:rPr>
+            </w:pPr>
+            <w:proofErr w:type="spellStart"/>
+            <w:r>
+              <w:rPr>
+                <w:rFonts w:asciiTheme="majorHAnsi" w:hAnsiTheme="majorHAnsi"/>
+                <w:sz w:val="20"/>
+                <w:szCs w:val="20"/>
+              </w:rPr>
+              <w:lastRenderedPageBreak/>
+              <w:t>Filter_term_dictionary</w:t>
+            </w:r>
+            <w:proofErr w:type="spellEnd"/>
+            <w:r>
+              <w:rPr>
+                <w:rFonts w:asciiTheme="majorHAnsi" w:hAnsiTheme="majorHAnsi"/>
+                <w:sz w:val="20"/>
+                <w:szCs w:val="20"/>
+              </w:rPr>
+              <w:t xml:space="preserve">: the same as the </w:t>
+            </w:r>
+            <w:proofErr w:type="spellStart"/>
+            <w:r>
+              <w:rPr>
+                <w:rFonts w:asciiTheme="majorHAnsi" w:hAnsiTheme="majorHAnsi"/>
+                <w:sz w:val="20"/>
+                <w:szCs w:val="20"/>
+              </w:rPr>
+              <w:t>search_term_dictionary</w:t>
+            </w:r>
+            <w:proofErr w:type="spellEnd"/>
+            <w:r>
+              <w:rPr>
+                <w:rFonts w:asciiTheme="majorHAnsi" w:hAnsiTheme="majorHAnsi"/>
+                <w:sz w:val="20"/>
+                <w:szCs w:val="20"/>
+              </w:rPr>
+              <w:t xml:space="preserve">, a dictionary with the desired filters applied to each field. Multiple of the same can be field can be included. </w:t>
+            </w:r>
+            <w:r>
+              <w:rPr>
+                <w:rFonts w:asciiTheme="majorHAnsi" w:hAnsiTheme="majorHAnsi"/>
+                <w:sz w:val="20"/>
+                <w:szCs w:val="20"/>
+              </w:rPr>
+              <w:t>For example “{ “location” : “Liverpool”, “species” : “Marsh Tick” }”</w:t>
+            </w:r>
+          </w:p>
+          <w:p>
+            <w:pPr>
+              <w:rPr>
+                <w:rFonts w:asciiTheme="majorHAnsi" w:hAnsiTheme="majorHAnsi"/>
+                <w:sz w:val="20"/>
+                <w:szCs w:val="20"/>
+              </w:rPr>
+            </w:pPr>
+          </w:p>
+          <w:p>
+            <w:pPr>
+              <w:rPr>
+                <w:rFonts w:asciiTheme="majorHAnsi" w:hAnsiTheme="majorHAnsi"/>
+                <w:sz w:val="20"/>
+                <w:szCs w:val="20"/>
+              </w:rPr>
+            </w:pPr>
+            <w:proofErr w:type="spellStart"/>
+            <w:r>
+              <w:rPr>
+                <w:rFonts w:asciiTheme="majorHAnsi" w:hAnsiTheme="majorHAnsi"/>
+                <w:sz w:val="20"/>
+                <w:szCs w:val="20"/>
+              </w:rPr>
+              <w:t>Filter_condition</w:t>
+            </w:r>
+            <w:proofErr w:type="spellEnd"/>
+            <w:r>
+              <w:rPr>
+                <w:rFonts w:asciiTheme="majorHAnsi" w:hAnsiTheme="majorHAnsi"/>
+                <w:sz w:val="20"/>
+                <w:szCs w:val="20"/>
+              </w:rPr>
+              <w:t>:  “include”, or “exclude” determined how the filter term dictionary is treated. For example, the data must include “Liverpool”, or must not include “Liverpool”.</w:t>
+            </w:r>
+          </w:p>
+          <w:p>
+            <w:pPr>
+              <w:rPr>
+                <w:rFonts w:asciiTheme="majorHAnsi" w:hAnsiTheme="majorHAnsi"/>
+                <w:sz w:val="20"/>
+                <w:szCs w:val="20"/>
+              </w:rPr>
+            </w:pPr>
+          </w:p>
+          <w:p>
+            <w:pPr>
+              <w:rPr>
+                <w:rFonts w:asciiTheme="majorHAnsi" w:hAnsiTheme="majorHAnsi"/>
+                <w:sz w:val="20"/>
+                <w:szCs w:val="20"/>
+              </w:rPr>
+            </w:pPr>
+            <w:proofErr w:type="spellStart"/>
+            <w:r>
+              <w:rPr>
+                <w:rFonts w:asciiTheme="majorHAnsi" w:hAnsiTheme="majorHAnsi"/>
+                <w:sz w:val="20"/>
+                <w:szCs w:val="20"/>
+              </w:rPr>
+              <w:t>Case_sensitivity</w:t>
+            </w:r>
+            <w:proofErr w:type="spellEnd"/>
+            <w:r>
+              <w:rPr>
+                <w:rFonts w:asciiTheme="majorHAnsi" w:hAnsiTheme="majorHAnsi"/>
+                <w:sz w:val="20"/>
+                <w:szCs w:val="20"/>
+              </w:rPr>
+              <w:t xml:space="preserve">: again, </w:t>
+            </w:r>
+            <w:r>
+              <w:rPr>
+                <w:rFonts w:asciiTheme="majorHAnsi" w:hAnsiTheme="majorHAnsi"/>
+                <w:sz w:val="20"/>
+                <w:szCs w:val="20"/>
+              </w:rPr>
+              <w:t xml:space="preserve">either </w:t>
+            </w:r>
+            <w:r>
+              <w:rPr>
+                <w:rFonts w:asciiTheme="majorHAnsi" w:hAnsiTheme="majorHAnsi"/>
+                <w:b/>
+                <w:bCs/>
+                <w:sz w:val="20"/>
+                <w:szCs w:val="20"/>
+              </w:rPr>
+              <w:t>“case sensitive”</w:t>
+            </w:r>
+            <w:r>
+              <w:rPr>
+                <w:rFonts w:asciiTheme="majorHAnsi" w:hAnsiTheme="majorHAnsi"/>
+                <w:sz w:val="20"/>
+                <w:szCs w:val="20"/>
+              </w:rPr>
+              <w:t xml:space="preserve"> or </w:t>
+            </w:r>
+            <w:r>
+              <w:rPr>
+                <w:rFonts w:asciiTheme="majorHAnsi" w:hAnsiTheme="majorHAnsi"/>
+                <w:b/>
+                <w:bCs/>
+                <w:sz w:val="20"/>
+                <w:szCs w:val="20"/>
+              </w:rPr>
+              <w:t>“not case sensitive”</w:t>
+            </w:r>
+            <w:r>
+              <w:rPr>
+                <w:rFonts w:asciiTheme="majorHAnsi" w:hAnsiTheme="majorHAnsi"/>
+                <w:sz w:val="20"/>
+                <w:szCs w:val="20"/>
+              </w:rPr>
+              <w:t xml:space="preserve">, this determines if the </w:t>
+            </w:r>
+            <w:r>
+              <w:rPr>
+                <w:rFonts w:asciiTheme="majorHAnsi" w:hAnsiTheme="majorHAnsi"/>
+                <w:sz w:val="20"/>
+                <w:szCs w:val="20"/>
+              </w:rPr>
+              <w:t>filter</w:t>
+            </w:r>
+            <w:r>
+              <w:rPr>
+                <w:rFonts w:asciiTheme="majorHAnsi" w:hAnsiTheme="majorHAnsi"/>
+                <w:sz w:val="20"/>
+                <w:szCs w:val="20"/>
+              </w:rPr>
+              <w:t xml:space="preserve"> term cases will matter.</w:t>
+            </w:r>
+          </w:p>
+        </w:tc>
+        <w:tc>
+          <w:tcPr>
+            <w:tcW w:w="2925" w:type="dxa"/>
+          </w:tcPr>
+          <w:p>
+            <w:pPr>
+              <w:rPr>
+                <w:rFonts w:asciiTheme="majorHAnsi" w:hAnsiTheme="majorHAnsi"/>
+                <w:sz w:val="20"/>
+                <w:szCs w:val="20"/>
+              </w:rPr>
+            </w:pPr>
+            <w:r>
+              <w:rPr>
+                <w:rFonts w:asciiTheme="majorHAnsi" w:hAnsiTheme="majorHAnsi"/>
+                <w:sz w:val="20"/>
+                <w:szCs w:val="20"/>
+              </w:rPr>
+              <w:lastRenderedPageBreak/>
+              <w:t>Calls the tick_tracker “filter” function.</w:t>
+            </w:r>
+          </w:p>
+          <w:p>
+            <w:pPr>
+              <w:rPr>
+                <w:rFonts w:asciiTheme="majorHAnsi" w:hAnsiTheme="majorHAnsi"/>
+                <w:sz w:val="20"/>
+                <w:szCs w:val="20"/>
+              </w:rPr>
+            </w:pPr>
+          </w:p>
+          <w:p>
+            <w:pPr>
+              <w:rPr>
+                <w:rFonts w:asciiTheme="majorHAnsi" w:hAnsiTheme="majorHAnsi"/>
+                <w:sz w:val="20"/>
+                <w:szCs w:val="20"/>
+              </w:rPr>
+            </w:pPr>
+            <w:r>
+              <w:rPr>
+                <w:rFonts w:asciiTheme="majorHAnsi" w:hAnsiTheme="majorHAnsi"/>
+                <w:sz w:val="20"/>
+                <w:szCs w:val="20"/>
+              </w:rPr>
+              <w:t>It returns a Json containing the filtered database.</w:t>
+            </w:r>
+          </w:p>
+        </w:tc>
+      </w:tr>
+      <w:tr>
+        <w:tc>
+          <w:tcPr>
+            <w:tcW w:w="1696" w:type="dxa"/>
+          </w:tcPr>
+          <w:p>
+            <w:pPr>
+              <w:rPr>
+                <w:rFonts w:asciiTheme="majorHAnsi" w:hAnsiTheme="majorHAnsi"/>
+                <w:sz w:val="20"/>
+                <w:szCs w:val="20"/>
+              </w:rPr>
+            </w:pPr>
+            <w:proofErr w:type="spellStart"/>
+            <w:r>
+              <w:rPr>
+                <w:rFonts w:asciiTheme="majorHAnsi" w:hAnsiTheme="majorHAnsi"/>
+                <w:sz w:val="20"/>
+                <w:szCs w:val="20"/>
+              </w:rPr>
+              <w:t>metric_per_category</w:t>
+            </w:r>
+            <w:proofErr w:type="spellEnd"/>
+          </w:p>
+        </w:tc>
+        <w:tc>
+          <w:tcPr>
+            <w:tcW w:w="4395" w:type="dxa"/>
+          </w:tcPr>
+          <w:p>
+            <w:pPr>
+              <w:rPr>
+                <w:rFonts w:asciiTheme="majorHAnsi" w:hAnsiTheme="majorHAnsi"/>
+                <w:sz w:val="20"/>
+                <w:szCs w:val="20"/>
+              </w:rPr>
+            </w:pPr>
+          </w:p>
+        </w:tc>
+        <w:tc>
+          <w:tcPr>
+            <w:tcW w:w="2925" w:type="dxa"/>
+          </w:tcPr>
+          <w:p>
+            <w:pPr>
+              <w:rPr>
+                <w:rFonts w:asciiTheme="majorHAnsi" w:hAnsiTheme="majorHAnsi"/>
+                <w:sz w:val="20"/>
+                <w:szCs w:val="20"/>
+              </w:rPr>
+            </w:pPr>
+          </w:p>
+        </w:tc>
+      </w:tr>
+      <w:tr>
+        <w:tc>
+          <w:tcPr>
+            <w:tcW w:w="1696" w:type="dxa"/>
+          </w:tcPr>
+          <w:p>
+            <w:pPr>
+              <w:rPr>
+                <w:rFonts w:asciiTheme="majorHAnsi" w:hAnsiTheme="majorHAnsi"/>
+                <w:sz w:val="20"/>
+                <w:szCs w:val="20"/>
+              </w:rPr>
+            </w:pPr>
+            <w:proofErr w:type="spellStart"/>
+            <w:r>
+              <w:rPr>
+                <w:rFonts w:asciiTheme="majorHAnsi" w:hAnsiTheme="majorHAnsi"/>
+                <w:sz w:val="20"/>
+                <w:szCs w:val="20"/>
+              </w:rPr>
+              <w:t>metric_over_time</w:t>
+            </w:r>
+            <w:proofErr w:type="spellEnd"/>
+          </w:p>
+        </w:tc>
+        <w:tc>
+          <w:tcPr>
+            <w:tcW w:w="4395" w:type="dxa"/>
+          </w:tcPr>
+          <w:p>
+            <w:pPr>
+              <w:rPr>
+                <w:rFonts w:asciiTheme="majorHAnsi" w:hAnsiTheme="majorHAnsi"/>
+                <w:sz w:val="20"/>
+                <w:szCs w:val="20"/>
+              </w:rPr>
+            </w:pPr>
+          </w:p>
+        </w:tc>
+        <w:tc>
+          <w:tcPr>
+            <w:tcW w:w="2925" w:type="dxa"/>
+          </w:tcPr>
+          <w:p>
+            <w:pPr>
+              <w:rPr>
+                <w:rFonts w:asciiTheme="majorHAnsi" w:hAnsiTheme="majorHAnsi"/>
+                <w:sz w:val="20"/>
+                <w:szCs w:val="20"/>
+              </w:rPr>
+            </w:pPr>
+          </w:p>
+        </w:tc>
+      </w:tr>
+      <w:tr>
+        <w:tc>
+          <w:tcPr>
+            <w:tcW w:w="1696" w:type="dxa"/>
+          </w:tcPr>
+          <w:p>
+            <w:pPr>
+              <w:rPr>
+                <w:rFonts w:asciiTheme="majorHAnsi" w:hAnsiTheme="majorHAnsi"/>
+                <w:sz w:val="20"/>
+                <w:szCs w:val="20"/>
+              </w:rPr>
+            </w:pPr>
+            <w:proofErr w:type="spellStart"/>
+            <w:r>
+              <w:rPr>
+                <w:rFonts w:asciiTheme="majorHAnsi" w:hAnsiTheme="majorHAnsi"/>
+                <w:sz w:val="20"/>
+                <w:szCs w:val="20"/>
+              </w:rPr>
+              <w:t>metric_per_category_over_time</w:t>
+            </w:r>
+            <w:proofErr w:type="spellEnd"/>
+          </w:p>
+        </w:tc>
+        <w:tc>
+          <w:tcPr>
+            <w:tcW w:w="4395" w:type="dxa"/>
+          </w:tcPr>
+          <w:p>
+            <w:pPr>
+              <w:rPr>
+                <w:rFonts w:asciiTheme="majorHAnsi" w:hAnsiTheme="majorHAnsi"/>
+                <w:sz w:val="20"/>
+                <w:szCs w:val="20"/>
+              </w:rPr>
+            </w:pPr>
+          </w:p>
+        </w:tc>
+        <w:tc>
+          <w:tcPr>
+            <w:tcW w:w="2925" w:type="dxa"/>
+          </w:tcPr>
+          <w:p>
+            <w:pPr>
+              <w:rPr>
+                <w:rFonts w:asciiTheme="majorHAnsi" w:hAnsiTheme="majorHAnsi"/>
+                <w:sz w:val="20"/>
+                <w:szCs w:val="20"/>
+              </w:rPr>
+            </w:pPr>
+          </w:p>
+        </w:tc>
+      </w:tr>
+    </w:tbl>
+    <w:p>
+      <w:pPr>
+        <w:rPr>
+          <w:rFonts w:asciiTheme="majorHAnsi" w:hAnsiTheme="majorHAnsi"/>
           <w:sz w:val="20"/>
           <w:szCs w:val="20"/>
         </w:rPr>
@@ -184,8 +1618,6 @@
           <w:rFonts w:asciiTheme="majorHAnsi" w:hAnsiTheme="majorHAnsi"/>
           <w:i/>
           <w:iCs/>
-          <w:sz w:val="20"/>
-          <w:szCs w:val="20"/>
           <w:u w:val="single"/>
         </w:rPr>
       </w:pPr>
@@ -194,8 +1626,6 @@
           <w:rFonts w:asciiTheme="majorHAnsi" w:hAnsiTheme="majorHAnsi"/>
           <w:i/>
           <w:iCs/>
-          <w:sz w:val="20"/>
-          <w:szCs w:val="20"/>
           <w:u w:val="single"/>
         </w:rPr>
         <w:t>User guide:</w:t>
@@ -943,7 +2373,6 @@
   <w:style w:type="character" w:default="1" w:styleId="DefaultParagraphFont">
     <w:name w:val="Default Paragraph Font"/>
     <w:uiPriority w:val="1"/>
-    <w:semiHidden/>
     <w:unhideWhenUsed/>
   </w:style>
   <w:style w:type="table" w:default="1" w:styleId="TableNormal">
@@ -1256,6 +2685,25 @@
       <w:color w:val="0F4761" w:themeColor="accent1" w:themeShade="BF"/>
       <w:spacing w:val="5"/>
     </w:rPr>
+  </w:style>
+  <w:style w:type="table" w:styleId="TableGrid">
+    <w:name w:val="Table Grid"/>
+    <w:basedOn w:val="TableNormal"/>
+    <w:uiPriority w:val="39"/>
+    <w:rsid w:val="002B717A"/>
+    <w:pPr>
+      <w:spacing w:after="0" w:line="240" w:lineRule="auto"/>
+    </w:pPr>
+    <w:tblPr>
+      <w:tblBorders>
+        <w:top w:val="single" w:sz="4" w:space="0" w:color="auto"/>
+        <w:left w:val="single" w:sz="4" w:space="0" w:color="auto"/>
+        <w:bottom w:val="single" w:sz="4" w:space="0" w:color="auto"/>
+        <w:right w:val="single" w:sz="4" w:space="0" w:color="auto"/>
+        <w:insideH w:val="single" w:sz="4" w:space="0" w:color="auto"/>
+        <w:insideV w:val="single" w:sz="4" w:space="0" w:color="auto"/>
+      </w:tblBorders>
+    </w:tblPr>
   </w:style>
 </w:styles>
 </file>

</xml_diff>